<commit_message>
feat: relatorio fev 2026
</commit_message>
<xml_diff>
--- a/extras/Relatórios/2 Fevereiro 2026/1 relatorio ic fev 2026.docx
+++ b/extras/Relatórios/2 Fevereiro 2026/1 relatorio ic fev 2026.docx
@@ -2982,12 +2982,12 @@
           <wp:inline distB="114300" distT="114300" distL="114300" distR="114300">
             <wp:extent cx="5943600" cy="2540000"/>
             <wp:effectExtent b="0" l="0" r="0" t="0"/>
-            <wp:docPr id="2" name="image2.png"/>
+            <wp:docPr id="2" name="image3.png"/>
             <a:graphic>
               <a:graphicData uri="http://schemas.openxmlformats.org/drawingml/2006/picture">
                 <pic:pic>
                   <pic:nvPicPr>
-                    <pic:cNvPr id="0" name="image2.png"/>
+                    <pic:cNvPr id="0" name="image3.png"/>
                     <pic:cNvPicPr preferRelativeResize="0"/>
                   </pic:nvPicPr>
                   <pic:blipFill>
@@ -3066,12 +3066,12 @@
           <wp:inline distB="114300" distT="114300" distL="114300" distR="114300">
             <wp:extent cx="5943600" cy="2540000"/>
             <wp:effectExtent b="0" l="0" r="0" t="0"/>
-            <wp:docPr id="1" name="image4.png"/>
+            <wp:docPr id="1" name="image2.png"/>
             <a:graphic>
               <a:graphicData uri="http://schemas.openxmlformats.org/drawingml/2006/picture">
                 <pic:pic>
                   <pic:nvPicPr>
-                    <pic:cNvPr id="0" name="image4.png"/>
+                    <pic:cNvPr id="0" name="image2.png"/>
                     <pic:cNvPicPr preferRelativeResize="0"/>
                   </pic:nvPicPr>
                   <pic:blipFill>
@@ -3507,12 +3507,12 @@
           <wp:inline distB="114300" distT="114300" distL="114300" distR="114300">
             <wp:extent cx="5943600" cy="3594100"/>
             <wp:effectExtent b="0" l="0" r="0" t="0"/>
-            <wp:docPr id="5" name="image3.png"/>
+            <wp:docPr id="5" name="image4.png"/>
             <a:graphic>
               <a:graphicData uri="http://schemas.openxmlformats.org/drawingml/2006/picture">
                 <pic:pic>
                   <pic:nvPicPr>
-                    <pic:cNvPr id="0" name="image3.png"/>
+                    <pic:cNvPr id="0" name="image4.png"/>
                     <pic:cNvPicPr preferRelativeResize="0"/>
                   </pic:nvPicPr>
                   <pic:blipFill>
@@ -3827,6 +3827,251 @@
     </w:p>
     <w:p>
       <w:pPr>
+        <w:spacing w:after="240" w:line="276" w:lineRule="auto"/>
+        <w:jc w:val="both"/>
+        <w:rPr/>
+      </w:pPr>
+      <w:r>
+        <w:rPr>
+          <w:rtl w:val="0"/>
+        </w:rPr>
+      </w:r>
+    </w:p>
+    <w:p>
+      <w:pPr>
+        <w:pStyle w:val="Heading3"/>
+        <w:spacing w:after="80" w:before="280" w:line="276" w:lineRule="auto"/>
+        <w:jc w:val="both"/>
+        <w:rPr>
+          <w:sz w:val="36"/>
+          <w:szCs w:val="36"/>
+        </w:rPr>
+      </w:pPr>
+      <w:bookmarkStart w:colFirst="0" w:colLast="0" w:name="_x7gobzp2akko" w:id="10"/>
+      <w:bookmarkEnd w:id="10"/>
+      <w:r>
+        <w:rPr>
+          <w:sz w:val="36"/>
+          <w:szCs w:val="36"/>
+          <w:rtl w:val="0"/>
+        </w:rPr>
+        <w:t xml:space="preserve">6. DISCUSSÃO</w:t>
+      </w:r>
+    </w:p>
+    <w:p>
+      <w:pPr>
+        <w:spacing w:after="240" w:before="240" w:line="276" w:lineRule="auto"/>
+        <w:jc w:val="both"/>
+        <w:rPr/>
+      </w:pPr>
+      <w:r>
+        <w:rPr>
+          <w:rtl w:val="0"/>
+        </w:rPr>
+        <w:t xml:space="preserve">Os resultados empíricos obtidos através da mineração de dados confirmam, com evidência quantitativa, as hipóteses sobre a mudança de paradigma do financiamento estudantil no Brasil recente. A análise dos dados de 2019-2021 dialoga diretamente com a avaliação de desenho da política pública.</w:t>
+      </w:r>
+    </w:p>
+    <w:p>
+      <w:pPr>
+        <w:pStyle w:val="Heading4"/>
+        <w:spacing w:after="40" w:before="240" w:line="276" w:lineRule="auto"/>
+        <w:jc w:val="both"/>
+        <w:rPr>
+          <w:sz w:val="22"/>
+          <w:szCs w:val="22"/>
+        </w:rPr>
+      </w:pPr>
+      <w:bookmarkStart w:colFirst="0" w:colLast="0" w:name="_22jydfs27oc9" w:id="11"/>
+      <w:bookmarkEnd w:id="11"/>
+      <w:r>
+        <w:rPr>
+          <w:sz w:val="22"/>
+          <w:szCs w:val="22"/>
+          <w:rtl w:val="0"/>
+        </w:rPr>
+        <w:t xml:space="preserve">6.1. A Renda como Filtro Real</w:t>
+      </w:r>
+    </w:p>
+    <w:p>
+      <w:pPr>
+        <w:spacing w:after="240" w:before="240" w:line="276" w:lineRule="auto"/>
+        <w:jc w:val="both"/>
+        <w:rPr/>
+      </w:pPr>
+      <w:r>
+        <w:rPr>
+          <w:rtl w:val="0"/>
+        </w:rPr>
+        <w:t xml:space="preserve">A análise matricial corrobora que o programa sofreu uma reorientação estrutural. Conforme detalhado por Meneguin e Bezerra (2022), o redesenho do FIES em 2018 (Lei nº 13.530/2017) teve como objetivo central a sustentabilidade fiscal, impondo travas orçamentárias rígidas para evitar o crescimento exponencial da dívida pública observado até 2016.</w:t>
+      </w:r>
+    </w:p>
+    <w:p>
+      <w:pPr>
+        <w:spacing w:after="240" w:before="240" w:line="276" w:lineRule="auto"/>
+        <w:jc w:val="both"/>
+        <w:rPr/>
+      </w:pPr>
+      <w:r>
+        <w:rPr>
+          <w:rtl w:val="0"/>
+        </w:rPr>
+        <w:t xml:space="preserve">Os autores destacam que a União limitou sua participação no fundo garantidor a um teto global de R$ 3 bilhões. Os dados processados nesta pesquisa demonstram que essa "trava fiscal" teórica se traduziu, na prática, em uma barreira de entrada. A nota do ENEM tornou-se apenas um pré-requisito; a viabilidade do contrato (risco vs. garantia do fundo) assumiu o papel de critério decisivo, priorizando a solvência do sistema em detrimento da pura expansão do acesso.</w:t>
+      </w:r>
+    </w:p>
+    <w:p>
+      <w:pPr>
+        <w:pStyle w:val="Heading4"/>
+        <w:spacing w:after="40" w:before="240" w:line="276" w:lineRule="auto"/>
+        <w:jc w:val="both"/>
+        <w:rPr>
+          <w:sz w:val="22"/>
+          <w:szCs w:val="22"/>
+        </w:rPr>
+      </w:pPr>
+      <w:bookmarkStart w:colFirst="0" w:colLast="0" w:name="_v344w26froti" w:id="12"/>
+      <w:bookmarkEnd w:id="12"/>
+      <w:r>
+        <w:rPr>
+          <w:sz w:val="22"/>
+          <w:szCs w:val="22"/>
+          <w:rtl w:val="0"/>
+        </w:rPr>
+        <w:t xml:space="preserve">6.2. Gestão de Risco em Detrimento do Mérito</w:t>
+      </w:r>
+    </w:p>
+    <w:p>
+      <w:pPr>
+        <w:spacing w:after="240" w:before="240" w:line="276" w:lineRule="auto"/>
+        <w:jc w:val="both"/>
+        <w:rPr/>
+      </w:pPr>
+      <w:r>
+        <w:rPr>
+          <w:rtl w:val="0"/>
+        </w:rPr>
+        <w:t xml:space="preserve">Os resultados do Módulo 5 evidenciam que o FIES atua hoje primordialmente como um instrumento de gestão de risco. Meneguin e Bezerra (2022) explicam que, no novo modelo, as Instituições de Ensino Superior tornaram-se cotistas obrigatórias do Fundo Garantidor (FG-FIES), que possui natureza privada, compartilhando o risco da inadimplência diretamente com a União.</w:t>
+      </w:r>
+    </w:p>
+    <w:p>
+      <w:pPr>
+        <w:spacing w:after="240" w:before="240" w:line="276" w:lineRule="auto"/>
+        <w:jc w:val="both"/>
+        <w:rPr/>
+      </w:pPr>
+      <w:r>
+        <w:rPr>
+          <w:rtl w:val="0"/>
+        </w:rPr>
+        <w:t xml:space="preserve">Isso cria um incentivo econômico para mitigar riscos: o sistema favorece candidatos com subsídio integral (risco absorvido pelo governo), em detrimento da classe média. Para o agente financeiro e para as mantenedoras, o aluno de baixa renda com 100% de cobertura é um ativo seguro, enquanto o estudante que necessita de coparticipação representa um risco de crédito que o novo desenho do programa busca evitar para manter a sustentabilidade do fundo.</w:t>
+      </w:r>
+    </w:p>
+    <w:p>
+      <w:pPr>
+        <w:pStyle w:val="Heading4"/>
+        <w:spacing w:after="40" w:before="240" w:line="276" w:lineRule="auto"/>
+        <w:jc w:val="both"/>
+        <w:rPr>
+          <w:sz w:val="22"/>
+          <w:szCs w:val="22"/>
+        </w:rPr>
+      </w:pPr>
+      <w:bookmarkStart w:colFirst="0" w:colLast="0" w:name="_mm6nj1pj41pe" w:id="13"/>
+      <w:bookmarkEnd w:id="13"/>
+      <w:r>
+        <w:rPr>
+          <w:sz w:val="22"/>
+          <w:szCs w:val="22"/>
+          <w:rtl w:val="0"/>
+        </w:rPr>
+        <w:t xml:space="preserve">6.3. O Muro Burocrático e a Ociosidade</w:t>
+      </w:r>
+    </w:p>
+    <w:p>
+      <w:pPr>
+        <w:spacing w:after="240" w:before="240" w:line="276" w:lineRule="auto"/>
+        <w:jc w:val="both"/>
+        <w:rPr/>
+      </w:pPr>
+      <w:r>
+        <w:rPr>
+          <w:rtl w:val="0"/>
+        </w:rPr>
+        <w:t xml:space="preserve">A ociosidade estrutural detectada no funil de conversão deste estudo reflete a severa retração na execução da política descrita na literatura. Segundo Meneguin e Bezerra (2022), no primeiro ano de vigência do Novo FIES (2018), embora a dotação inicial fosse de aproximadamente R$ 19 bilhões, o montante efetivamente executado foi de apenas R$ 1,3 bilhão, representando menos de 7% do previsto.</w:t>
+      </w:r>
+    </w:p>
+    <w:p>
+      <w:pPr>
+        <w:spacing w:after="240" w:before="240" w:line="276" w:lineRule="auto"/>
+        <w:jc w:val="both"/>
+        <w:rPr/>
+      </w:pPr>
+      <w:r>
+        <w:rPr>
+          <w:rtl w:val="0"/>
+        </w:rPr>
+        <w:t xml:space="preserve">Essa </w:t>
+      </w:r>
+      <w:r>
+        <w:rPr>
+          <w:rtl w:val="0"/>
+        </w:rPr>
+        <w:t xml:space="preserve">subexecução</w:t>
+      </w:r>
+      <w:r>
+        <w:rPr>
+          <w:rtl w:val="0"/>
+        </w:rPr>
+        <w:t xml:space="preserve"> orçamentária valida a hipótese de que as vagas permanecem ociosas não por ausência de demanda qualificada ou mérito acadêmico, mas devido aos mecanismos de contenção de despesas e controle de risco desenhados na nova estrutura do programa. Existem vagas e existem alunos aptos, mas as travas institucionais financeiras impedem a efetivação do contrato.</w:t>
+      </w:r>
+    </w:p>
+    <w:p>
+      <w:pPr>
+        <w:pStyle w:val="Heading4"/>
+        <w:spacing w:after="40" w:before="240" w:line="276" w:lineRule="auto"/>
+        <w:jc w:val="both"/>
+        <w:rPr>
+          <w:sz w:val="22"/>
+          <w:szCs w:val="22"/>
+        </w:rPr>
+      </w:pPr>
+      <w:bookmarkStart w:colFirst="0" w:colLast="0" w:name="_ugduztmyozry" w:id="14"/>
+      <w:bookmarkEnd w:id="14"/>
+      <w:r>
+        <w:rPr>
+          <w:sz w:val="22"/>
+          <w:szCs w:val="22"/>
+          <w:rtl w:val="0"/>
+        </w:rPr>
+        <w:t xml:space="preserve">6.4. A Lógica da Solvência</w:t>
+      </w:r>
+    </w:p>
+    <w:p>
+      <w:pPr>
+        <w:spacing w:after="240" w:before="240" w:line="276" w:lineRule="auto"/>
+        <w:jc w:val="both"/>
+        <w:rPr/>
+      </w:pPr>
+      <w:r>
+        <w:rPr>
+          <w:rtl w:val="0"/>
+        </w:rPr>
+        <w:t xml:space="preserve">Por fim, o fenômeno da "Repescagem Social" observado nos dados alinha-se à necessidade de preenchimento de vagas com segurança financeira. O sistema prioriza candidatos que possuem garantia de solvência (subsídio integral via FG-FIES), independentemente de estarem em posições inferiores na classificação acadêmica. Isso ocorre para evitar o prejuízo da vaga ociosa sem, contudo, expor o fundo garantidor aos riscos de inadimplência associados aos contratos de coparticipação parcial, garantindo a continuidade da política de maneira financeiramente sustentável, conforme preconizado pelo novo desenho do FIES.</w:t>
+      </w:r>
+    </w:p>
+    <w:p>
+      <w:pPr>
+        <w:spacing w:after="240" w:line="276" w:lineRule="auto"/>
+        <w:jc w:val="both"/>
+        <w:rPr/>
+      </w:pPr>
+      <w:r>
+        <w:rPr>
+          <w:rtl w:val="0"/>
+        </w:rPr>
+      </w:r>
+    </w:p>
+    <w:p>
+      <w:pPr>
         <w:pStyle w:val="Heading1"/>
         <w:spacing w:after="120" w:before="0" w:line="276" w:lineRule="auto"/>
         <w:jc w:val="both"/>
@@ -3836,8 +4081,8 @@
           <w:szCs w:val="36"/>
         </w:rPr>
       </w:pPr>
-      <w:bookmarkStart w:colFirst="0" w:colLast="0" w:name="_46k8m9paw3e" w:id="10"/>
-      <w:bookmarkEnd w:id="10"/>
+      <w:bookmarkStart w:colFirst="0" w:colLast="0" w:name="_w3nlyh45tj7g" w:id="15"/>
+      <w:bookmarkEnd w:id="15"/>
       <w:r>
         <w:rPr>
           <w:rFonts w:ascii="Google Sans" w:cs="Google Sans" w:eastAsia="Google Sans" w:hAnsi="Google Sans"/>
@@ -3845,7 +4090,7 @@
           <w:szCs w:val="36"/>
           <w:rtl w:val="0"/>
         </w:rPr>
-        <w:t xml:space="preserve">6. DISCUSSÃO</w:t>
+        <w:t xml:space="preserve">7. CONCLUSÃO</w:t>
       </w:r>
     </w:p>
     <w:p>
@@ -3858,602 +4103,126 @@
         <w:rPr>
           <w:rtl w:val="0"/>
         </w:rPr>
-        <w:t xml:space="preserve">Os resultados empíricos obtidos através da mineração de dados confirmam, com evidência quantitativa, as hipóteses levantadas pela literatura especializada recente sobre a financeirização do ensino superior.</w:t>
+        <w:t xml:space="preserve">O presente trabalho cumpriu seu objetivo duplo de entregar uma infraestrutura de Engenharia de Dados robusta e uma análise crítica do FIES. Sob a ótica técnica, o pipeline de ETL garantiu a integridade e higienização de mais de 2,1 milhões de registros, permitindo uma visão inédita baseada na métrica de "Candidatos Únicos", superando as limitações dos dados brutos disponibilizados pelo governo.</w:t>
+      </w:r>
+    </w:p>
+    <w:p>
+      <w:pPr>
+        <w:spacing w:after="240" w:before="240" w:line="276" w:lineRule="auto"/>
+        <w:jc w:val="both"/>
+        <w:rPr/>
+      </w:pPr>
+      <w:r>
+        <w:rPr>
+          <w:rtl w:val="0"/>
+        </w:rPr>
+        <w:t xml:space="preserve">Analiticamente, conclui-se que o FIES (2019-2021) operou sob a lógica do "Funil de Solvência". Os dados confirmam que o redesenho da política pública, focado na sustentabilidade fiscal e na mitigação de riscos conforme descrito por Meneguin e Bezerra (2022), gerou uma barreira de entrada seletiva. O sistema favorece a contratação de candidatos de baixíssima renda (protegidos pelo subsídio integral do fundo garantidor) e penaliza a classe média baixa, cujo risco de crédito e exigência de coparticipação resultam em indeferimentos, mesmo diante de alto desempenho pedagógico.</w:t>
+      </w:r>
+    </w:p>
+    <w:p>
+      <w:pPr>
+        <w:spacing w:after="240" w:before="240" w:line="276" w:lineRule="auto"/>
+        <w:jc w:val="both"/>
+        <w:rPr/>
+      </w:pPr>
+      <w:r>
+        <w:rPr>
+          <w:rtl w:val="0"/>
+        </w:rPr>
+        <w:t xml:space="preserve">Portanto, a ociosidade estrutural de vagas detectada neste estudo não decorre da falta de mérito acadêmico dos estudantes brasileiros, mas sim de um desenho institucional que prioriza a segurança orçamentária e a gestão de risco bancário. O "gap" de nota deixou de ser o principal obstáculo; o verdadeiro muro para o acesso ao ensino superior tornou-se a capacidade de solvência exigida pelas novas regras do FIES.</w:t>
+      </w:r>
+    </w:p>
+    <w:p>
+      <w:pPr>
+        <w:spacing w:after="240" w:line="276" w:lineRule="auto"/>
+        <w:jc w:val="both"/>
+        <w:rPr/>
+      </w:pPr>
+      <w:r>
+        <w:rPr>
+          <w:rtl w:val="0"/>
+        </w:rPr>
+      </w:r>
+    </w:p>
+    <w:p>
+      <w:pPr>
+        <w:spacing w:line="275.9999942779541" w:lineRule="auto"/>
+        <w:jc w:val="both"/>
+        <w:rPr>
+          <w:rFonts w:ascii="Google Sans" w:cs="Google Sans" w:eastAsia="Google Sans" w:hAnsi="Google Sans"/>
+        </w:rPr>
+      </w:pPr>
+      <w:r>
+        <w:rPr>
+          <w:rtl w:val="0"/>
+        </w:rPr>
       </w:r>
     </w:p>
     <w:p>
       <w:pPr>
         <w:pStyle w:val="Heading2"/>
-        <w:spacing w:after="80" w:before="0" w:line="276" w:lineRule="auto"/>
-        <w:jc w:val="both"/>
-        <w:rPr>
-          <w:rFonts w:ascii="Google Sans" w:cs="Google Sans" w:eastAsia="Google Sans" w:hAnsi="Google Sans"/>
-          <w:sz w:val="28"/>
-          <w:szCs w:val="28"/>
-        </w:rPr>
-      </w:pPr>
-      <w:bookmarkStart w:colFirst="0" w:colLast="0" w:name="_fypgxownqpcu" w:id="11"/>
-      <w:bookmarkEnd w:id="11"/>
-      <w:r>
-        <w:rPr>
-          <w:rFonts w:ascii="Google Sans" w:cs="Google Sans" w:eastAsia="Google Sans" w:hAnsi="Google Sans"/>
-          <w:sz w:val="28"/>
-          <w:szCs w:val="28"/>
-          <w:rtl w:val="0"/>
-        </w:rPr>
-        <w:t xml:space="preserve">6.1. A Renda como Filtro Real</w:t>
-      </w:r>
-    </w:p>
-    <w:p>
-      <w:pPr>
-        <w:spacing w:after="240" w:line="276" w:lineRule="auto"/>
-        <w:jc w:val="both"/>
-        <w:rPr/>
-      </w:pPr>
-      <w:r>
-        <w:rPr>
-          <w:rtl w:val="0"/>
-        </w:rPr>
-        <w:t xml:space="preserve">A análise matricial corrobora o conceito de </w:t>
-      </w:r>
-      <w:r>
-        <w:rPr>
-          <w:b w:val="1"/>
-          <w:bCs w:val="1"/>
-          <w:rtl w:val="0"/>
-        </w:rPr>
-        <w:t xml:space="preserve">"Seletividade Financeira"</w:t>
-      </w:r>
-      <w:r>
-        <w:rPr>
-          <w:rtl w:val="0"/>
-        </w:rPr>
-        <w:t xml:space="preserve"> proposto por </w:t>
-      </w:r>
-      <w:r>
-        <w:rPr>
-          <w:b w:val="1"/>
-          <w:bCs w:val="1"/>
-          <w:rtl w:val="0"/>
-        </w:rPr>
-        <w:t xml:space="preserve">Lacerda (2025)</w:t>
-      </w:r>
-      <w:r>
-        <w:rPr>
-          <w:rtl w:val="0"/>
-        </w:rPr>
-        <w:t xml:space="preserve">. A reforma do FIES (Lei nº 13.530/2017) deslocou o eixo do programa de uma política puramente educacional para uma de sustentabilidade fiscal. Os dados provam que a nota do ENEM tornou-se apenas um pré-requisito; a viabilidade do contrato (risco </w:t>
-      </w:r>
-      <w:r>
-        <w:rPr>
+        <w:spacing w:before="0" w:line="275.9999942779541" w:lineRule="auto"/>
+        <w:jc w:val="both"/>
+        <w:rPr>
+          <w:rFonts w:ascii="Google Sans" w:cs="Google Sans" w:eastAsia="Google Sans" w:hAnsi="Google Sans"/>
+        </w:rPr>
+      </w:pPr>
+      <w:bookmarkStart w:colFirst="0" w:colLast="0" w:name="_vdqckdsc6ux9" w:id="16"/>
+      <w:bookmarkEnd w:id="16"/>
+      <w:r>
+        <w:rPr>
+          <w:rFonts w:ascii="Google Sans" w:cs="Google Sans" w:eastAsia="Google Sans" w:hAnsi="Google Sans"/>
+          <w:rtl w:val="0"/>
+        </w:rPr>
+        <w:t xml:space="preserve">REFERÊNCIAS</w:t>
+      </w:r>
+    </w:p>
+    <w:p>
+      <w:pPr>
+        <w:spacing w:line="275.9999942779541" w:lineRule="auto"/>
+        <w:jc w:val="both"/>
+        <w:rPr>
+          <w:rFonts w:ascii="Google Sans" w:cs="Google Sans" w:eastAsia="Google Sans" w:hAnsi="Google Sans"/>
+        </w:rPr>
+      </w:pPr>
+      <w:r>
+        <w:rPr>
+          <w:rFonts w:ascii="Google Sans" w:cs="Google Sans" w:eastAsia="Google Sans" w:hAnsi="Google Sans"/>
+          <w:rtl w:val="0"/>
+        </w:rPr>
+        <w:t xml:space="preserve">MENEGUIN, Fernando B.; BEZERRA, Felipe Portela. </w:t>
+      </w:r>
+      <w:r>
+        <w:rPr>
+          <w:rFonts w:ascii="Google Sans" w:cs="Google Sans" w:eastAsia="Google Sans" w:hAnsi="Google Sans"/>
+          <w:b w:val="1"/>
+          <w:bCs w:val="1"/>
+          <w:rtl w:val="0"/>
+        </w:rPr>
+        <w:t xml:space="preserve">A evolução do FIES: uma avaliação de desenho sobre mudanças e continuidade do programa</w:t>
+      </w:r>
+      <w:r>
+        <w:rPr>
+          <w:rFonts w:ascii="Google Sans" w:cs="Google Sans" w:eastAsia="Google Sans" w:hAnsi="Google Sans"/>
+          <w:rtl w:val="0"/>
+        </w:rPr>
+        <w:t xml:space="preserve">. </w:t>
+      </w:r>
+      <w:r>
+        <w:rPr>
+          <w:rFonts w:ascii="Google Sans" w:cs="Google Sans" w:eastAsia="Google Sans" w:hAnsi="Google Sans"/>
           <w:i w:val="1"/>
           <w:iCs w:val="1"/>
           <w:rtl w:val="0"/>
         </w:rPr>
-        <w:t xml:space="preserve">vs.</w:t>
-      </w:r>
-      <w:r>
-        <w:rPr>
-          <w:rtl w:val="0"/>
-        </w:rPr>
-        <w:t xml:space="preserve"> garantia) assumiu o papel de critério decisivo de corte. O mérito acadêmico é condição necessária, mas não suficiente.</w:t>
-      </w:r>
-    </w:p>
-    <w:p>
-      <w:pPr>
-        <w:pStyle w:val="Heading2"/>
-        <w:spacing w:after="80" w:before="0" w:line="276" w:lineRule="auto"/>
-        <w:jc w:val="both"/>
-        <w:rPr>
-          <w:rFonts w:ascii="Google Sans" w:cs="Google Sans" w:eastAsia="Google Sans" w:hAnsi="Google Sans"/>
-          <w:sz w:val="28"/>
-          <w:szCs w:val="28"/>
-        </w:rPr>
-      </w:pPr>
-      <w:bookmarkStart w:colFirst="0" w:colLast="0" w:name="_kzt5n31qih67" w:id="12"/>
-      <w:bookmarkEnd w:id="12"/>
-      <w:r>
-        <w:rPr>
-          <w:rFonts w:ascii="Google Sans" w:cs="Google Sans" w:eastAsia="Google Sans" w:hAnsi="Google Sans"/>
-          <w:sz w:val="28"/>
-          <w:szCs w:val="28"/>
-          <w:rtl w:val="0"/>
-        </w:rPr>
-        <w:t xml:space="preserve">6.2. Gestão de Risco em Detrimento do Mérito</w:t>
-      </w:r>
-    </w:p>
-    <w:p>
-      <w:pPr>
-        <w:spacing w:after="240" w:line="276" w:lineRule="auto"/>
-        <w:jc w:val="both"/>
-        <w:rPr/>
-      </w:pPr>
-      <w:r>
-        <w:rPr>
-          <w:rtl w:val="0"/>
-        </w:rPr>
-        <w:t xml:space="preserve">Conforme apontado por </w:t>
-      </w:r>
-      <w:r>
-        <w:rPr>
-          <w:b w:val="1"/>
-          <w:bCs w:val="1"/>
-          <w:rtl w:val="0"/>
-        </w:rPr>
-        <w:t xml:space="preserve">Tagliacolli &amp; Tesser (2024)</w:t>
-      </w:r>
-      <w:r>
-        <w:rPr>
-          <w:rtl w:val="0"/>
-        </w:rPr>
-        <w:t xml:space="preserve">, o FIES passou a atuar primordialmente como um instrumento de gestão de risco. A descoberta do Módulo 5 onde candidatos pobres com notas menores são contratados com mais frequência que candidatos de classe média com notas excelentes, valida essa visão. Para o agente financeiro, o aluno vulnerável com 100% de subsídio estatal é um cliente "seguro" (recebimento garantido pelo Tesouro), enquanto o aluno de classe média, sujeito à coparticipação, representa um risco de inadimplência que o novo desenho do programa busca evitar.</w:t>
-      </w:r>
-    </w:p>
-    <w:p>
-      <w:pPr>
-        <w:pStyle w:val="Heading2"/>
-        <w:spacing w:after="80" w:before="0" w:line="276" w:lineRule="auto"/>
-        <w:jc w:val="both"/>
-        <w:rPr>
-          <w:rFonts w:ascii="Google Sans" w:cs="Google Sans" w:eastAsia="Google Sans" w:hAnsi="Google Sans"/>
-          <w:sz w:val="28"/>
-          <w:szCs w:val="28"/>
-        </w:rPr>
-      </w:pPr>
-      <w:bookmarkStart w:colFirst="0" w:colLast="0" w:name="_ebtzhwixe3ro" w:id="13"/>
-      <w:bookmarkEnd w:id="13"/>
-      <w:r>
-        <w:rPr>
-          <w:rFonts w:ascii="Google Sans" w:cs="Google Sans" w:eastAsia="Google Sans" w:hAnsi="Google Sans"/>
-          <w:sz w:val="28"/>
-          <w:szCs w:val="28"/>
-          <w:rtl w:val="0"/>
-        </w:rPr>
-        <w:t xml:space="preserve">6.3. O Muro Burocrático e a Ociosidade</w:t>
-      </w:r>
-    </w:p>
-    <w:p>
-      <w:pPr>
-        <w:spacing w:after="240" w:line="276" w:lineRule="auto"/>
-        <w:jc w:val="both"/>
-        <w:rPr/>
-      </w:pPr>
-      <w:r>
-        <w:rPr>
-          <w:rtl w:val="0"/>
-        </w:rPr>
-        <w:t xml:space="preserve">O volume expressivo de candidatos "Pré-Selecionados" que não efetivam a matrícula (Gráfico 3 da análise matricial) é o reflexo prático das barreiras normativas descritas por </w:t>
-      </w:r>
-      <w:r>
-        <w:rPr>
-          <w:b w:val="1"/>
-          <w:bCs w:val="1"/>
-          <w:rtl w:val="0"/>
-        </w:rPr>
-        <w:t xml:space="preserve">Viana &amp; Braga (2023)</w:t>
-      </w:r>
-      <w:r>
-        <w:rPr>
-          <w:rtl w:val="0"/>
-        </w:rPr>
-        <w:t xml:space="preserve">. A exigência de fiadores e a burocracia documental funcionam como um filtro de contenção de gastos, gerando a ociosidade artificial observada no funil: existem vagas e existem alunos aptos, mas as travas institucionais impedem o encontro entre oferta e demanda.</w:t>
-      </w:r>
-    </w:p>
-    <w:p>
-      <w:pPr>
-        <w:pStyle w:val="Heading2"/>
-        <w:spacing w:after="80" w:before="0" w:line="276" w:lineRule="auto"/>
-        <w:jc w:val="both"/>
-        <w:rPr>
-          <w:rFonts w:ascii="Google Sans" w:cs="Google Sans" w:eastAsia="Google Sans" w:hAnsi="Google Sans"/>
-          <w:sz w:val="28"/>
-          <w:szCs w:val="28"/>
-        </w:rPr>
-      </w:pPr>
-      <w:bookmarkStart w:colFirst="0" w:colLast="0" w:name="_yq7mntimw075" w:id="14"/>
-      <w:bookmarkEnd w:id="14"/>
-      <w:r>
-        <w:rPr>
-          <w:rFonts w:ascii="Google Sans" w:cs="Google Sans" w:eastAsia="Google Sans" w:hAnsi="Google Sans"/>
-          <w:sz w:val="28"/>
-          <w:szCs w:val="28"/>
-          <w:rtl w:val="0"/>
-        </w:rPr>
-        <w:t xml:space="preserve">6.4. A Lógica da Solvência</w:t>
-      </w:r>
-    </w:p>
-    <w:p>
-      <w:pPr>
-        <w:spacing w:after="240" w:line="276" w:lineRule="auto"/>
-        <w:jc w:val="both"/>
-        <w:rPr/>
-      </w:pPr>
-      <w:r>
-        <w:rPr>
-          <w:rtl w:val="0"/>
-        </w:rPr>
-        <w:t xml:space="preserve">Por fim, o fenômeno da "Repescagem Social" alinha-se aos achados de </w:t>
-      </w:r>
-      <w:r>
-        <w:rPr>
-          <w:b w:val="1"/>
-          <w:bCs w:val="1"/>
-          <w:rtl w:val="0"/>
-        </w:rPr>
-        <w:t xml:space="preserve">Rocha et al. (2016)</w:t>
-      </w:r>
-      <w:r>
-        <w:rPr>
-          <w:rtl w:val="0"/>
-        </w:rPr>
-        <w:t xml:space="preserve"> e </w:t>
-      </w:r>
-      <w:r>
-        <w:rPr>
-          <w:b w:val="1"/>
-          <w:bCs w:val="1"/>
-          <w:rtl w:val="0"/>
-        </w:rPr>
-        <w:t xml:space="preserve">Maniçoba</w:t>
-      </w:r>
-      <w:r>
-        <w:rPr>
-          <w:rtl w:val="0"/>
-        </w:rPr>
-        <w:t xml:space="preserve"> &amp; Santos</w:t>
-      </w:r>
-      <w:r>
-        <w:rPr>
-          <w:b w:val="1"/>
-          <w:bCs w:val="1"/>
-          <w:rtl w:val="0"/>
-        </w:rPr>
-        <w:t xml:space="preserve"> (2017)</w:t>
-      </w:r>
-      <w:r>
-        <w:rPr>
-          <w:rtl w:val="0"/>
-        </w:rPr>
-        <w:t xml:space="preserve">. As Instituições de Ensino Superior (IES) e o governo priorizam o preenchimento das vagas por alunos que possuem garantia de solvência (subsídio integral), independentemente de estarem em posições inferiores na classificação acadêmica, para evitar o prejuízo da vaga ociosa.</w:t>
-      </w:r>
-    </w:p>
-    <w:p>
-      <w:pPr>
-        <w:pStyle w:val="Heading1"/>
-        <w:spacing w:after="120" w:before="0" w:line="276" w:lineRule="auto"/>
-        <w:jc w:val="both"/>
-        <w:rPr>
-          <w:rFonts w:ascii="Google Sans" w:cs="Google Sans" w:eastAsia="Google Sans" w:hAnsi="Google Sans"/>
-          <w:sz w:val="36"/>
-          <w:szCs w:val="36"/>
-        </w:rPr>
-      </w:pPr>
-      <w:bookmarkStart w:colFirst="0" w:colLast="0" w:name="_w3nlyh45tj7g" w:id="15"/>
-      <w:bookmarkEnd w:id="15"/>
-      <w:r>
-        <w:rPr>
-          <w:rFonts w:ascii="Google Sans" w:cs="Google Sans" w:eastAsia="Google Sans" w:hAnsi="Google Sans"/>
-          <w:sz w:val="36"/>
-          <w:szCs w:val="36"/>
-          <w:rtl w:val="0"/>
-        </w:rPr>
-        <w:t xml:space="preserve">7. CONCLUSÃO</w:t>
-      </w:r>
-    </w:p>
-    <w:p>
-      <w:pPr>
-        <w:spacing w:after="240" w:line="276" w:lineRule="auto"/>
-        <w:jc w:val="both"/>
-        <w:rPr/>
-      </w:pPr>
-      <w:r>
-        <w:rPr>
-          <w:rtl w:val="0"/>
-        </w:rPr>
-        <w:t xml:space="preserve">O presente trabalho cumpriu seu objetivo duplo de entregar uma infraestrutura de Engenharia de Dados robusta e uma análise crítica do FIES. Tecnicamente, o pipeline de ETL garantiu a integridade de mais de 2,1 milhões de registros, permitindo uma visão inédita baseada em "Candidatos Únicos".</w:t>
-      </w:r>
-    </w:p>
-    <w:p>
-      <w:pPr>
-        <w:spacing w:after="240" w:line="276" w:lineRule="auto"/>
-        <w:jc w:val="both"/>
-        <w:rPr/>
-      </w:pPr>
-      <w:r>
-        <w:rPr>
-          <w:rtl w:val="0"/>
-        </w:rPr>
-        <w:t xml:space="preserve">Analiticamente</w:t>
-      </w:r>
-      <w:r>
-        <w:rPr>
-          <w:rtl w:val="0"/>
-        </w:rPr>
-        <w:t xml:space="preserve">, conclui-se que o FIES (2019-2021) operou sob a lógica do </w:t>
-      </w:r>
-      <w:r>
-        <w:rPr>
-          <w:b w:val="1"/>
-          <w:bCs w:val="1"/>
-          <w:rtl w:val="0"/>
-        </w:rPr>
-        <w:t xml:space="preserve">"Funil de Solvência"</w:t>
-      </w:r>
-      <w:r>
-        <w:rPr>
-          <w:rtl w:val="0"/>
-        </w:rPr>
-        <w:t xml:space="preserve">. O sistema favorece a entrada de candidatos de baixíssima renda (devido à garantia do subsídio estatal integral) e penaliza severamente a classe média baixa (devido ao risco de crédito e baixo percentual de financiamento).</w:t>
-      </w:r>
-    </w:p>
-    <w:p>
-      <w:pPr>
-        <w:spacing w:after="240" w:line="276" w:lineRule="auto"/>
-        <w:jc w:val="both"/>
-        <w:rPr/>
-      </w:pPr>
-      <w:r>
-        <w:rPr>
-          <w:rtl w:val="0"/>
-        </w:rPr>
-        <w:t xml:space="preserve">A ociosidade de vagas detectada não decorre da falta de mérito acadêmico dos estudantes brasileiros, mas sim de um desenho de política pública que prioriza a segurança fiscal e a gestão de risco bancário. O "gap" de nota deixou de ser o principal obstáculo; o verdadeiro muro é a capacidade de pagamento da coparticipação exigida pelo Novo Fies.</w:t>
-      </w:r>
-    </w:p>
-    <w:p>
-      <w:pPr>
-        <w:spacing w:line="275.9999942779541" w:lineRule="auto"/>
-        <w:jc w:val="both"/>
-        <w:rPr>
-          <w:rFonts w:ascii="Google Sans" w:cs="Google Sans" w:eastAsia="Google Sans" w:hAnsi="Google Sans"/>
-        </w:rPr>
-      </w:pPr>
-      <w:r>
-        <w:rPr>
-          <w:rtl w:val="0"/>
-        </w:rPr>
-      </w:r>
-    </w:p>
-    <w:p>
-      <w:pPr>
-        <w:pStyle w:val="Heading2"/>
-        <w:spacing w:before="0" w:line="275.9999942779541" w:lineRule="auto"/>
-        <w:jc w:val="both"/>
-        <w:rPr>
-          <w:rFonts w:ascii="Google Sans" w:cs="Google Sans" w:eastAsia="Google Sans" w:hAnsi="Google Sans"/>
-        </w:rPr>
-      </w:pPr>
-      <w:bookmarkStart w:colFirst="0" w:colLast="0" w:name="_vdqckdsc6ux9" w:id="16"/>
-      <w:bookmarkEnd w:id="16"/>
-      <w:r>
-        <w:rPr>
-          <w:rFonts w:ascii="Google Sans" w:cs="Google Sans" w:eastAsia="Google Sans" w:hAnsi="Google Sans"/>
-          <w:rtl w:val="0"/>
-        </w:rPr>
-        <w:t xml:space="preserve">REFERÊNCIAS</w:t>
-      </w:r>
-    </w:p>
-    <w:p>
-      <w:pPr>
-        <w:spacing w:line="275.9999942779541" w:lineRule="auto"/>
-        <w:jc w:val="both"/>
-        <w:rPr>
-          <w:rFonts w:ascii="Google Sans" w:cs="Google Sans" w:eastAsia="Google Sans" w:hAnsi="Google Sans"/>
-        </w:rPr>
-      </w:pPr>
-      <w:r>
-        <w:rPr>
-          <w:rFonts w:ascii="Google Sans" w:cs="Google Sans" w:eastAsia="Google Sans" w:hAnsi="Google Sans"/>
-          <w:rtl w:val="0"/>
-        </w:rPr>
-        <w:t xml:space="preserve">FERNANDES, T. C. P. </w:t>
-      </w:r>
-      <w:r>
-        <w:rPr>
-          <w:rFonts w:ascii="Google Sans" w:cs="Google Sans" w:eastAsia="Google Sans" w:hAnsi="Google Sans"/>
-          <w:b w:val="1"/>
-          <w:bCs w:val="1"/>
-          <w:rtl w:val="0"/>
-        </w:rPr>
-        <w:t xml:space="preserve">O Novo Fies e a ociosidade de vagas no ensino superior</w:t>
-      </w:r>
-      <w:r>
-        <w:rPr>
-          <w:rFonts w:ascii="Google Sans" w:cs="Google Sans" w:eastAsia="Google Sans" w:hAnsi="Google Sans"/>
-          <w:rtl w:val="0"/>
-        </w:rPr>
-        <w:t xml:space="preserve">. Brasília: Ipea, 2019.</w:t>
-      </w:r>
-    </w:p>
-    <w:p>
-      <w:pPr>
-        <w:spacing w:line="275.9999942779541" w:lineRule="auto"/>
-        <w:jc w:val="both"/>
-        <w:rPr>
-          <w:rFonts w:ascii="Google Sans" w:cs="Google Sans" w:eastAsia="Google Sans" w:hAnsi="Google Sans"/>
-        </w:rPr>
-      </w:pPr>
-      <w:r>
-        <w:rPr>
-          <w:rFonts w:ascii="Google Sans" w:cs="Google Sans" w:eastAsia="Google Sans" w:hAnsi="Google Sans"/>
-          <w:rtl w:val="0"/>
-        </w:rPr>
-        <w:t xml:space="preserve">LACERDA, T. C. B. </w:t>
-      </w:r>
-      <w:r>
-        <w:rPr>
-          <w:rFonts w:ascii="Google Sans" w:cs="Google Sans" w:eastAsia="Google Sans" w:hAnsi="Google Sans"/>
-          <w:b w:val="1"/>
-          <w:bCs w:val="1"/>
-          <w:rtl w:val="0"/>
-        </w:rPr>
-        <w:t xml:space="preserve">Impactos da reforma do Fies na qualidade dos cursos privados de ciências econômicas: evidências da Lei nº 13.530/2017</w:t>
-      </w:r>
-      <w:r>
-        <w:rPr>
-          <w:rFonts w:ascii="Google Sans" w:cs="Google Sans" w:eastAsia="Google Sans" w:hAnsi="Google Sans"/>
-          <w:rtl w:val="0"/>
-        </w:rPr>
-        <w:t xml:space="preserve">. Dissertação (Mestrado) - UFC, 2025.</w:t>
-      </w:r>
-    </w:p>
-    <w:p>
-      <w:pPr>
-        <w:spacing w:line="275.9999942779541" w:lineRule="auto"/>
-        <w:jc w:val="both"/>
-        <w:rPr>
-          <w:rFonts w:ascii="Google Sans" w:cs="Google Sans" w:eastAsia="Google Sans" w:hAnsi="Google Sans"/>
-        </w:rPr>
-      </w:pPr>
-      <w:r>
-        <w:rPr>
-          <w:rFonts w:ascii="Google Sans" w:cs="Google Sans" w:eastAsia="Google Sans" w:hAnsi="Google Sans"/>
-          <w:rtl w:val="0"/>
-        </w:rPr>
-        <w:t xml:space="preserve">MANIÇOBA, A.; SANTOS, B. C. S. Eficácia de políticas de acesso ao ensino superior privado na contenção da evasão. </w:t>
-      </w:r>
-      <w:r>
-        <w:rPr>
-          <w:rFonts w:ascii="Google Sans" w:cs="Google Sans" w:eastAsia="Google Sans" w:hAnsi="Google Sans"/>
-          <w:b w:val="1"/>
-          <w:bCs w:val="1"/>
-          <w:rtl w:val="0"/>
-        </w:rPr>
-        <w:t xml:space="preserve">Avaliação (Campinas)</w:t>
-      </w:r>
-      <w:r>
-        <w:rPr>
-          <w:rFonts w:ascii="Google Sans" w:cs="Google Sans" w:eastAsia="Google Sans" w:hAnsi="Google Sans"/>
-          <w:rtl w:val="0"/>
-        </w:rPr>
-        <w:t xml:space="preserve">, v. 22, n. 3, 2017.</w:t>
-      </w:r>
-    </w:p>
-    <w:p>
-      <w:pPr>
-        <w:spacing w:line="275.9999942779541" w:lineRule="auto"/>
-        <w:jc w:val="both"/>
-        <w:rPr>
-          <w:rFonts w:ascii="Google Sans" w:cs="Google Sans" w:eastAsia="Google Sans" w:hAnsi="Google Sans"/>
-        </w:rPr>
-      </w:pPr>
-      <w:r>
-        <w:rPr>
-          <w:rFonts w:ascii="Google Sans" w:cs="Google Sans" w:eastAsia="Google Sans" w:hAnsi="Google Sans"/>
-          <w:rtl w:val="0"/>
-        </w:rPr>
-        <w:t xml:space="preserve">PIRES, M. Alguns comentários a respeito das reformas recentes no Fies e os desafios atuais. </w:t>
-      </w:r>
-      <w:r>
-        <w:rPr>
-          <w:rFonts w:ascii="Google Sans" w:cs="Google Sans" w:eastAsia="Google Sans" w:hAnsi="Google Sans"/>
-          <w:b w:val="1"/>
-          <w:bCs w:val="1"/>
-          <w:rtl w:val="0"/>
-        </w:rPr>
-        <w:t xml:space="preserve">Radar: tecnologia, produção e comércio exterior</w:t>
-      </w:r>
-      <w:r>
-        <w:rPr>
-          <w:rFonts w:ascii="Google Sans" w:cs="Google Sans" w:eastAsia="Google Sans" w:hAnsi="Google Sans"/>
-          <w:rtl w:val="0"/>
-        </w:rPr>
-        <w:t xml:space="preserve">, n. 58, 2018.</w:t>
-      </w:r>
-    </w:p>
-    <w:p>
-      <w:pPr>
-        <w:spacing w:line="275.9999942779541" w:lineRule="auto"/>
-        <w:jc w:val="both"/>
-        <w:rPr>
-          <w:rFonts w:ascii="Google Sans" w:cs="Google Sans" w:eastAsia="Google Sans" w:hAnsi="Google Sans"/>
-        </w:rPr>
-      </w:pPr>
-      <w:r>
-        <w:rPr>
-          <w:rFonts w:ascii="Google Sans" w:cs="Google Sans" w:eastAsia="Google Sans" w:hAnsi="Google Sans"/>
-          <w:rtl w:val="0"/>
-        </w:rPr>
-        <w:t xml:space="preserve">ROCHA, W. M.; MONASTERIO, L. M.; EHRL, P. </w:t>
-      </w:r>
-      <w:r>
-        <w:rPr>
-          <w:rFonts w:ascii="Google Sans" w:cs="Google Sans" w:eastAsia="Google Sans" w:hAnsi="Google Sans"/>
-          <w:b w:val="1"/>
-          <w:bCs w:val="1"/>
-          <w:rtl w:val="0"/>
-        </w:rPr>
-        <w:t xml:space="preserve">O perfil do egresso do Fies e o mercado de trabalho</w:t>
-      </w:r>
-      <w:r>
-        <w:rPr>
-          <w:rFonts w:ascii="Google Sans" w:cs="Google Sans" w:eastAsia="Google Sans" w:hAnsi="Google Sans"/>
-          <w:rtl w:val="0"/>
-        </w:rPr>
-        <w:t xml:space="preserve">. Anais do Encontro Nacional de Economia, 2016.</w:t>
-      </w:r>
-    </w:p>
-    <w:p>
-      <w:pPr>
-        <w:spacing w:line="275.9999942779541" w:lineRule="auto"/>
-        <w:jc w:val="both"/>
-        <w:rPr>
-          <w:rFonts w:ascii="Google Sans" w:cs="Google Sans" w:eastAsia="Google Sans" w:hAnsi="Google Sans"/>
-        </w:rPr>
-      </w:pPr>
-      <w:r>
-        <w:rPr>
-          <w:rFonts w:ascii="Google Sans" w:cs="Google Sans" w:eastAsia="Google Sans" w:hAnsi="Google Sans"/>
-          <w:rtl w:val="0"/>
-        </w:rPr>
-        <w:t xml:space="preserve">TAGLIACOLLI, R. N.; TESSER, D. P. Sustentabilidade financeira e renegociação de dívidas no Fies. </w:t>
-      </w:r>
-      <w:r>
-        <w:rPr>
-          <w:rFonts w:ascii="Google Sans" w:cs="Google Sans" w:eastAsia="Google Sans" w:hAnsi="Google Sans"/>
-          <w:b w:val="1"/>
-          <w:bCs w:val="1"/>
-          <w:rtl w:val="0"/>
-        </w:rPr>
-        <w:t xml:space="preserve">Lumen et Virtus</w:t>
-      </w:r>
-      <w:r>
-        <w:rPr>
-          <w:rFonts w:ascii="Google Sans" w:cs="Google Sans" w:eastAsia="Google Sans" w:hAnsi="Google Sans"/>
-          <w:rtl w:val="0"/>
-        </w:rPr>
-        <w:t xml:space="preserve">, v. 15, n. 41, 2024.</w:t>
-      </w:r>
-    </w:p>
-    <w:p>
-      <w:pPr>
-        <w:spacing w:line="275.9999942779541" w:lineRule="auto"/>
-        <w:jc w:val="both"/>
-        <w:rPr>
-          <w:rFonts w:ascii="Google Sans" w:cs="Google Sans" w:eastAsia="Google Sans" w:hAnsi="Google Sans"/>
-        </w:rPr>
-      </w:pPr>
-      <w:r>
-        <w:rPr>
-          <w:rFonts w:ascii="Google Sans" w:cs="Google Sans" w:eastAsia="Google Sans" w:hAnsi="Google Sans"/>
-          <w:rtl w:val="0"/>
-        </w:rPr>
-        <w:t xml:space="preserve">VIANA, A. C.; BRAGA, J. T. S. O impacto das alterações do FIES na permanência no ensino superior entre 2015 e 2019. </w:t>
-      </w:r>
-      <w:r>
-        <w:rPr>
-          <w:rFonts w:ascii="Google Sans" w:cs="Google Sans" w:eastAsia="Google Sans" w:hAnsi="Google Sans"/>
-          <w:b w:val="1"/>
-          <w:bCs w:val="1"/>
-          <w:rtl w:val="0"/>
-        </w:rPr>
-        <w:t xml:space="preserve">Revista Direito e Práxis</w:t>
-      </w:r>
-      <w:r>
-        <w:rPr>
-          <w:rFonts w:ascii="Google Sans" w:cs="Google Sans" w:eastAsia="Google Sans" w:hAnsi="Google Sans"/>
-          <w:rtl w:val="0"/>
-        </w:rPr>
-        <w:t xml:space="preserve">, 2023.</w:t>
+        <w:t xml:space="preserve">Revista de Administração Pública</w:t>
+      </w:r>
+      <w:r>
+        <w:rPr>
+          <w:rFonts w:ascii="Google Sans" w:cs="Google Sans" w:eastAsia="Google Sans" w:hAnsi="Google Sans"/>
+          <w:rtl w:val="0"/>
+        </w:rPr>
+        <w:t xml:space="preserve">, [S.l.], 2022.</w:t>
       </w:r>
     </w:p>
     <w:sectPr>

</xml_diff>